<commit_message>
Second commit: finished the assignment.
</commit_message>
<xml_diff>
--- a/WRITTEN ANSWERS.docx
+++ b/WRITTEN ANSWERS.docx
@@ -115,13 +115,21 @@
       <w:r>
         <w:t xml:space="preserve"> (which is when it executes)</w:t>
       </w:r>
-    </w:p>
-    <w:p>
-      <w:r>
-        <w:t xml:space="preserve">15.20: </w:t>
-      </w:r>
-      <w:r>
-        <w:t>Radio button</w:t>
+      <w:r>
+        <w:t>.</w:t>
+      </w:r>
+    </w:p>
+    <w:p>
+      <w:r>
+        <w:t xml:space="preserve">15.20: Assign them to a </w:t>
+      </w:r>
+      <w:proofErr w:type="spellStart"/>
+      <w:r>
+        <w:t>ToggleGroup</w:t>
+      </w:r>
+      <w:proofErr w:type="spellEnd"/>
+      <w:r>
+        <w:t>.</w:t>
       </w:r>
     </w:p>
     <w:p>
@@ -130,16 +138,49 @@
       </w:r>
     </w:p>
     <w:p>
+      <w:r>
+        <w:t>15.22: a toggle group allows a user to “toggle” between choices, only being able to select one</w:t>
+      </w:r>
+    </w:p>
+    <w:p>
+      <w:r>
+        <w:t xml:space="preserve">15.23: </w:t>
+      </w:r>
+      <w:proofErr w:type="spellStart"/>
+      <w:r>
+        <w:t>RadioButtons</w:t>
+      </w:r>
+      <w:proofErr w:type="spellEnd"/>
+    </w:p>
+    <w:p>
+      <w:r>
+        <w:t xml:space="preserve">15.24: Image in properties </w:t>
+      </w:r>
       <w:bookmarkStart w:id="0" w:name="_GoBack"/>
       <w:bookmarkEnd w:id="0"/>
     </w:p>
     <w:p>
       <w:r>
+        <w:t xml:space="preserve">15.25: The </w:t>
+      </w:r>
+      <w:proofErr w:type="spellStart"/>
+      <w:r>
+        <w:t>radiobuttonlistener</w:t>
+      </w:r>
+      <w:proofErr w:type="spellEnd"/>
+      <w:r>
+        <w:t xml:space="preserve"> methods.</w:t>
+      </w:r>
+    </w:p>
+    <w:p/>
+    <w:p>
+      <w:r>
         <w:t>Scene graph – Tree-like hierarchal data structure with nodes</w:t>
       </w:r>
     </w:p>
     <w:p>
       <w:r>
+        <w:lastRenderedPageBreak/>
         <w:t>Root Node – The parent of all other nodes; first node in the structure</w:t>
       </w:r>
     </w:p>
@@ -160,7 +201,6 @@
     </w:p>
     <w:p>
       <w:r>
-        <w:lastRenderedPageBreak/>
         <w:t>(i.e. A button could be a branch, the leaves are the label components)</w:t>
       </w:r>
     </w:p>

</xml_diff>